<commit_message>
Update week 7 documentation
</commit_message>
<xml_diff>
--- a/Documentation/Week 7.docx
+++ b/Documentation/Week 7.docx
@@ -198,8 +198,40 @@
       <w:r>
         <w:t xml:space="preserve"> -&gt; created to graph actual/detected vs crying density</w:t>
       </w:r>
-      <w:bookmarkStart w:id="0" w:name="_GoBack"/>
-      <w:bookmarkEnd w:id="0"/>
+    </w:p>
+    <w:p>
+      <w:pPr>
+        <w:rPr>
+          <w:b/>
+        </w:rPr>
+      </w:pPr>
+      <w:r>
+        <w:rPr>
+          <w:b/>
+        </w:rPr>
+        <w:t>pregenerate()</w:t>
+      </w:r>
+    </w:p>
+    <w:p>
+      <w:pPr>
+        <w:rPr>
+          <w:b/>
+          <w:u w:val="single"/>
+        </w:rPr>
+      </w:pPr>
+      <w:r>
+        <w:rPr>
+          <w:b/>
+        </w:rPr>
+        <w:tab/>
+      </w:r>
+      <w:r>
+        <w:rPr>
+          <w:b/>
+          <w:u w:val="single"/>
+        </w:rPr>
+        <w:t>if 1 is selected</w:t>
+      </w:r>
     </w:p>
     <w:p>
       <w:pPr>
@@ -227,33 +259,167 @@
     </w:p>
     <w:p>
       <w:pPr>
+        <w:ind w:left="720"/>
+        <w:rPr>
+          <w:b/>
+        </w:rPr>
+      </w:pPr>
+      <w:r>
+        <w:rPr>
+          <w:b/>
+          <w:u w:val="single"/>
+        </w:rPr>
+        <w:t>If 2 is selected</w:t>
+      </w:r>
+    </w:p>
+    <w:p>
+      <w:pPr>
         <w:pStyle w:val="ListParagraph"/>
         <w:numPr>
           <w:ilvl w:val="0"/>
-          <w:numId w:val="3"/>
+          <w:numId w:val="5"/>
         </w:numPr>
       </w:pPr>
       <w:r>
-        <w:t>Calculates the density per density with increments of .</w:t>
-      </w:r>
-      <w:r>
-        <w:t>0</w:t>
-      </w:r>
-      <w:r>
-        <w:t>5</w:t>
+        <w:t>Parses through each of the csv’s and calculates the statistics for both the duration of the entire episode and the duration of the labeled (category) episodes</w:t>
+      </w:r>
+    </w:p>
+    <w:p>
+      <w:pPr>
+        <w:rPr>
+          <w:b/>
+        </w:rPr>
+      </w:pPr>
+      <w:r>
+        <w:rPr>
+          <w:b/>
+        </w:rPr>
+        <w:t>Execute()</w:t>
       </w:r>
     </w:p>
     <w:p>
       <w:pPr>
         <w:pStyle w:val="ListParagraph"/>
         <w:numPr>
-          <w:ilvl w:val="1"/>
-          <w:numId w:val="3"/>
+          <w:ilvl w:val="0"/>
+          <w:numId w:val="4"/>
         </w:numPr>
       </w:pPr>
       <w:r>
-        <w:t>(0, .05, .1, .15, .2, .25, .3, .35, .4, .45, .5, .55)</w:t>
-      </w:r>
+        <w:t>Reads from compile.csv and finds the likelihood of crying by counting how many cry’s are detected and how many of them are labeled yes. Yes/detected will give us an idea of how accurate it is. On top of that, I incremented the densitys by .1 and rounded them to the nearest tenth</w:t>
+      </w:r>
+    </w:p>
+    <w:p>
+      <w:pPr>
+        <w:pStyle w:val="ListParagraph"/>
+        <w:numPr>
+          <w:ilvl w:val="0"/>
+          <w:numId w:val="4"/>
+        </w:numPr>
+      </w:pPr>
+      <w:r>
+        <w:t xml:space="preserve">Allows user input for certain constraints (to optimize the accuracy). For now, you can specify a certain threshold (in seconds) of how long the duration should be for </w:t>
+      </w:r>
+    </w:p>
+    <w:p>
+      <w:pPr>
+        <w:pStyle w:val="ListParagraph"/>
+        <w:numPr>
+          <w:ilvl w:val="0"/>
+          <w:numId w:val="4"/>
+        </w:numPr>
+      </w:pPr>
+      <w:r>
+        <w:lastRenderedPageBreak/>
+        <w:t>each crying. The higher it is, the higher the accuracy, and the less occurrence per density.</w:t>
+      </w:r>
+    </w:p>
+    <w:p>
+      <w:r>
+        <w:t>Methods changed:</w:t>
+      </w:r>
+    </w:p>
+    <w:p>
+      <w:pPr>
+        <w:rPr>
+          <w:b/>
+        </w:rPr>
+      </w:pPr>
+      <w:r>
+        <w:rPr>
+          <w:b/>
+        </w:rPr>
+        <w:t>Datavis.py</w:t>
+      </w:r>
+    </w:p>
+    <w:p>
+      <w:pPr>
+        <w:rPr>
+          <w:u w:val="single"/>
+        </w:rPr>
+      </w:pPr>
+      <w:r>
+        <w:rPr>
+          <w:u w:val="single"/>
+        </w:rPr>
+        <w:t>plotHistogram</w:t>
+      </w:r>
+    </w:p>
+    <w:p/>
+    <w:p>
+      <w:pPr>
+        <w:pStyle w:val="ListParagraph"/>
+        <w:numPr>
+          <w:ilvl w:val="0"/>
+          <w:numId w:val="6"/>
+        </w:numPr>
+      </w:pPr>
+      <w:r>
+        <w:t>Now plots the histogram using a logarithmic scale in the x axis. The base for the log is coded to be 2, and the max number of power is determined by the max duration. An xlim (min,max) is used to limit our view to preserve the size of the bins.</w:t>
+      </w:r>
+    </w:p>
+    <w:p>
+      <w:r>
+        <w:t xml:space="preserve">Action: </w:t>
+      </w:r>
+    </w:p>
+    <w:p>
+      <w:pPr>
+        <w:pStyle w:val="ListParagraph"/>
+        <w:numPr>
+          <w:ilvl w:val="0"/>
+          <w:numId w:val="6"/>
+        </w:numPr>
+      </w:pPr>
+      <w:r>
+        <w:t>generated histograms for each participant</w:t>
+      </w:r>
+    </w:p>
+    <w:p>
+      <w:pPr>
+        <w:pStyle w:val="ListParagraph"/>
+        <w:numPr>
+          <w:ilvl w:val="0"/>
+          <w:numId w:val="6"/>
+        </w:numPr>
+      </w:pPr>
+      <w:r>
+        <w:t>Computed statistics for each participant’s episodes and crying annotation durations</w:t>
+      </w:r>
+    </w:p>
+    <w:p>
+      <w:pPr>
+        <w:pStyle w:val="ListParagraph"/>
+        <w:numPr>
+          <w:ilvl w:val="0"/>
+          <w:numId w:val="6"/>
+        </w:numPr>
+      </w:pPr>
+      <w:r>
+        <w:t>Graphed the relationship between density and categorization</w:t>
+      </w:r>
+      <w:bookmarkStart w:id="0" w:name="_GoBack"/>
+      <w:bookmarkEnd w:id="0"/>
     </w:p>
     <w:p/>
     <w:p/>
@@ -271,6 +437,119 @@
 <file path=word/numbering.xml><?xml version="1.0" encoding="utf-8"?>
 <w:numbering xmlns:wpc="http://schemas.microsoft.com/office/word/2010/wordprocessingCanvas" xmlns:mo="http://schemas.microsoft.com/office/mac/office/2008/main" xmlns:mc="http://schemas.openxmlformats.org/markup-compatibility/2006" xmlns:mv="urn:schemas-microsoft-com:mac:vml" xmlns:o="urn:schemas-microsoft-com:office:office" xmlns:r="http://schemas.openxmlformats.org/officeDocument/2006/relationships" xmlns:m="http://schemas.openxmlformats.org/officeDocument/2006/math" xmlns:v="urn:schemas-microsoft-com:vml" xmlns:wp14="http://schemas.microsoft.com/office/word/2010/wordprocessingDrawing" xmlns:wp="http://schemas.openxmlformats.org/drawingml/2006/wordprocessingDrawing" xmlns:w10="urn:schemas-microsoft-com:office:word" xmlns:w="http://schemas.openxmlformats.org/wordprocessingml/2006/main" xmlns:w14="http://schemas.microsoft.com/office/word/2010/wordml" xmlns:wpg="http://schemas.microsoft.com/office/word/2010/wordprocessingGroup" xmlns:wpi="http://schemas.microsoft.com/office/word/2010/wordprocessingInk" xmlns:wne="http://schemas.microsoft.com/office/word/2006/wordml" xmlns:wps="http://schemas.microsoft.com/office/word/2010/wordprocessingShape" mc:Ignorable="w14 wp14">
   <w:abstractNum w:abstractNumId="0">
+    <w:nsid w:val="2EDE491A"/>
+    <w:multiLevelType w:val="hybridMultilevel"/>
+    <w:tmpl w:val="4ABC8244"/>
+    <w:lvl w:ilvl="0" w:tplc="04090001">
+      <w:start w:val="1"/>
+      <w:numFmt w:val="bullet"/>
+      <w:lvlText w:val=""/>
+      <w:lvlJc w:val="left"/>
+      <w:pPr>
+        <w:ind w:left="720" w:hanging="360"/>
+      </w:pPr>
+      <w:rPr>
+        <w:rFonts w:ascii="Symbol" w:hAnsi="Symbol" w:hint="default"/>
+      </w:rPr>
+    </w:lvl>
+    <w:lvl w:ilvl="1" w:tplc="04090003" w:tentative="1">
+      <w:start w:val="1"/>
+      <w:numFmt w:val="bullet"/>
+      <w:lvlText w:val="o"/>
+      <w:lvlJc w:val="left"/>
+      <w:pPr>
+        <w:ind w:left="1440" w:hanging="360"/>
+      </w:pPr>
+      <w:rPr>
+        <w:rFonts w:ascii="Courier New" w:hAnsi="Courier New" w:hint="default"/>
+      </w:rPr>
+    </w:lvl>
+    <w:lvl w:ilvl="2" w:tplc="04090005" w:tentative="1">
+      <w:start w:val="1"/>
+      <w:numFmt w:val="bullet"/>
+      <w:lvlText w:val=""/>
+      <w:lvlJc w:val="left"/>
+      <w:pPr>
+        <w:ind w:left="2160" w:hanging="360"/>
+      </w:pPr>
+      <w:rPr>
+        <w:rFonts w:ascii="Wingdings" w:hAnsi="Wingdings" w:hint="default"/>
+      </w:rPr>
+    </w:lvl>
+    <w:lvl w:ilvl="3" w:tplc="04090001" w:tentative="1">
+      <w:start w:val="1"/>
+      <w:numFmt w:val="bullet"/>
+      <w:lvlText w:val=""/>
+      <w:lvlJc w:val="left"/>
+      <w:pPr>
+        <w:ind w:left="2880" w:hanging="360"/>
+      </w:pPr>
+      <w:rPr>
+        <w:rFonts w:ascii="Symbol" w:hAnsi="Symbol" w:hint="default"/>
+      </w:rPr>
+    </w:lvl>
+    <w:lvl w:ilvl="4" w:tplc="04090003" w:tentative="1">
+      <w:start w:val="1"/>
+      <w:numFmt w:val="bullet"/>
+      <w:lvlText w:val="o"/>
+      <w:lvlJc w:val="left"/>
+      <w:pPr>
+        <w:ind w:left="3600" w:hanging="360"/>
+      </w:pPr>
+      <w:rPr>
+        <w:rFonts w:ascii="Courier New" w:hAnsi="Courier New" w:hint="default"/>
+      </w:rPr>
+    </w:lvl>
+    <w:lvl w:ilvl="5" w:tplc="04090005" w:tentative="1">
+      <w:start w:val="1"/>
+      <w:numFmt w:val="bullet"/>
+      <w:lvlText w:val=""/>
+      <w:lvlJc w:val="left"/>
+      <w:pPr>
+        <w:ind w:left="4320" w:hanging="360"/>
+      </w:pPr>
+      <w:rPr>
+        <w:rFonts w:ascii="Wingdings" w:hAnsi="Wingdings" w:hint="default"/>
+      </w:rPr>
+    </w:lvl>
+    <w:lvl w:ilvl="6" w:tplc="04090001" w:tentative="1">
+      <w:start w:val="1"/>
+      <w:numFmt w:val="bullet"/>
+      <w:lvlText w:val=""/>
+      <w:lvlJc w:val="left"/>
+      <w:pPr>
+        <w:ind w:left="5040" w:hanging="360"/>
+      </w:pPr>
+      <w:rPr>
+        <w:rFonts w:ascii="Symbol" w:hAnsi="Symbol" w:hint="default"/>
+      </w:rPr>
+    </w:lvl>
+    <w:lvl w:ilvl="7" w:tplc="04090003" w:tentative="1">
+      <w:start w:val="1"/>
+      <w:numFmt w:val="bullet"/>
+      <w:lvlText w:val="o"/>
+      <w:lvlJc w:val="left"/>
+      <w:pPr>
+        <w:ind w:left="5760" w:hanging="360"/>
+      </w:pPr>
+      <w:rPr>
+        <w:rFonts w:ascii="Courier New" w:hAnsi="Courier New" w:hint="default"/>
+      </w:rPr>
+    </w:lvl>
+    <w:lvl w:ilvl="8" w:tplc="04090005" w:tentative="1">
+      <w:start w:val="1"/>
+      <w:numFmt w:val="bullet"/>
+      <w:lvlText w:val=""/>
+      <w:lvlJc w:val="left"/>
+      <w:pPr>
+        <w:ind w:left="6480" w:hanging="360"/>
+      </w:pPr>
+      <w:rPr>
+        <w:rFonts w:ascii="Wingdings" w:hAnsi="Wingdings" w:hint="default"/>
+      </w:rPr>
+    </w:lvl>
+  </w:abstractNum>
+  <w:abstractNum w:abstractNumId="1">
     <w:nsid w:val="353863CA"/>
     <w:multiLevelType w:val="hybridMultilevel"/>
     <w:tmpl w:val="298641D0"/>
@@ -383,7 +662,233 @@
       </w:rPr>
     </w:lvl>
   </w:abstractNum>
-  <w:abstractNum w:abstractNumId="1">
+  <w:abstractNum w:abstractNumId="2">
+    <w:nsid w:val="50E402CD"/>
+    <w:multiLevelType w:val="hybridMultilevel"/>
+    <w:tmpl w:val="76BC852E"/>
+    <w:lvl w:ilvl="0" w:tplc="04090001">
+      <w:start w:val="1"/>
+      <w:numFmt w:val="bullet"/>
+      <w:lvlText w:val=""/>
+      <w:lvlJc w:val="left"/>
+      <w:pPr>
+        <w:ind w:left="720" w:hanging="360"/>
+      </w:pPr>
+      <w:rPr>
+        <w:rFonts w:ascii="Symbol" w:hAnsi="Symbol" w:hint="default"/>
+      </w:rPr>
+    </w:lvl>
+    <w:lvl w:ilvl="1" w:tplc="04090003" w:tentative="1">
+      <w:start w:val="1"/>
+      <w:numFmt w:val="bullet"/>
+      <w:lvlText w:val="o"/>
+      <w:lvlJc w:val="left"/>
+      <w:pPr>
+        <w:ind w:left="1440" w:hanging="360"/>
+      </w:pPr>
+      <w:rPr>
+        <w:rFonts w:ascii="Courier New" w:hAnsi="Courier New" w:hint="default"/>
+      </w:rPr>
+    </w:lvl>
+    <w:lvl w:ilvl="2" w:tplc="04090005" w:tentative="1">
+      <w:start w:val="1"/>
+      <w:numFmt w:val="bullet"/>
+      <w:lvlText w:val=""/>
+      <w:lvlJc w:val="left"/>
+      <w:pPr>
+        <w:ind w:left="2160" w:hanging="360"/>
+      </w:pPr>
+      <w:rPr>
+        <w:rFonts w:ascii="Wingdings" w:hAnsi="Wingdings" w:hint="default"/>
+      </w:rPr>
+    </w:lvl>
+    <w:lvl w:ilvl="3" w:tplc="04090001" w:tentative="1">
+      <w:start w:val="1"/>
+      <w:numFmt w:val="bullet"/>
+      <w:lvlText w:val=""/>
+      <w:lvlJc w:val="left"/>
+      <w:pPr>
+        <w:ind w:left="2880" w:hanging="360"/>
+      </w:pPr>
+      <w:rPr>
+        <w:rFonts w:ascii="Symbol" w:hAnsi="Symbol" w:hint="default"/>
+      </w:rPr>
+    </w:lvl>
+    <w:lvl w:ilvl="4" w:tplc="04090003" w:tentative="1">
+      <w:start w:val="1"/>
+      <w:numFmt w:val="bullet"/>
+      <w:lvlText w:val="o"/>
+      <w:lvlJc w:val="left"/>
+      <w:pPr>
+        <w:ind w:left="3600" w:hanging="360"/>
+      </w:pPr>
+      <w:rPr>
+        <w:rFonts w:ascii="Courier New" w:hAnsi="Courier New" w:hint="default"/>
+      </w:rPr>
+    </w:lvl>
+    <w:lvl w:ilvl="5" w:tplc="04090005" w:tentative="1">
+      <w:start w:val="1"/>
+      <w:numFmt w:val="bullet"/>
+      <w:lvlText w:val=""/>
+      <w:lvlJc w:val="left"/>
+      <w:pPr>
+        <w:ind w:left="4320" w:hanging="360"/>
+      </w:pPr>
+      <w:rPr>
+        <w:rFonts w:ascii="Wingdings" w:hAnsi="Wingdings" w:hint="default"/>
+      </w:rPr>
+    </w:lvl>
+    <w:lvl w:ilvl="6" w:tplc="04090001" w:tentative="1">
+      <w:start w:val="1"/>
+      <w:numFmt w:val="bullet"/>
+      <w:lvlText w:val=""/>
+      <w:lvlJc w:val="left"/>
+      <w:pPr>
+        <w:ind w:left="5040" w:hanging="360"/>
+      </w:pPr>
+      <w:rPr>
+        <w:rFonts w:ascii="Symbol" w:hAnsi="Symbol" w:hint="default"/>
+      </w:rPr>
+    </w:lvl>
+    <w:lvl w:ilvl="7" w:tplc="04090003" w:tentative="1">
+      <w:start w:val="1"/>
+      <w:numFmt w:val="bullet"/>
+      <w:lvlText w:val="o"/>
+      <w:lvlJc w:val="left"/>
+      <w:pPr>
+        <w:ind w:left="5760" w:hanging="360"/>
+      </w:pPr>
+      <w:rPr>
+        <w:rFonts w:ascii="Courier New" w:hAnsi="Courier New" w:hint="default"/>
+      </w:rPr>
+    </w:lvl>
+    <w:lvl w:ilvl="8" w:tplc="04090005" w:tentative="1">
+      <w:start w:val="1"/>
+      <w:numFmt w:val="bullet"/>
+      <w:lvlText w:val=""/>
+      <w:lvlJc w:val="left"/>
+      <w:pPr>
+        <w:ind w:left="6480" w:hanging="360"/>
+      </w:pPr>
+      <w:rPr>
+        <w:rFonts w:ascii="Wingdings" w:hAnsi="Wingdings" w:hint="default"/>
+      </w:rPr>
+    </w:lvl>
+  </w:abstractNum>
+  <w:abstractNum w:abstractNumId="3">
+    <w:nsid w:val="607D6EBB"/>
+    <w:multiLevelType w:val="hybridMultilevel"/>
+    <w:tmpl w:val="8D3CE084"/>
+    <w:lvl w:ilvl="0" w:tplc="04090001">
+      <w:start w:val="1"/>
+      <w:numFmt w:val="bullet"/>
+      <w:lvlText w:val=""/>
+      <w:lvlJc w:val="left"/>
+      <w:pPr>
+        <w:ind w:left="720" w:hanging="360"/>
+      </w:pPr>
+      <w:rPr>
+        <w:rFonts w:ascii="Symbol" w:hAnsi="Symbol" w:hint="default"/>
+      </w:rPr>
+    </w:lvl>
+    <w:lvl w:ilvl="1" w:tplc="04090003" w:tentative="1">
+      <w:start w:val="1"/>
+      <w:numFmt w:val="bullet"/>
+      <w:lvlText w:val="o"/>
+      <w:lvlJc w:val="left"/>
+      <w:pPr>
+        <w:ind w:left="1440" w:hanging="360"/>
+      </w:pPr>
+      <w:rPr>
+        <w:rFonts w:ascii="Courier New" w:hAnsi="Courier New" w:hint="default"/>
+      </w:rPr>
+    </w:lvl>
+    <w:lvl w:ilvl="2" w:tplc="04090005" w:tentative="1">
+      <w:start w:val="1"/>
+      <w:numFmt w:val="bullet"/>
+      <w:lvlText w:val=""/>
+      <w:lvlJc w:val="left"/>
+      <w:pPr>
+        <w:ind w:left="2160" w:hanging="360"/>
+      </w:pPr>
+      <w:rPr>
+        <w:rFonts w:ascii="Wingdings" w:hAnsi="Wingdings" w:hint="default"/>
+      </w:rPr>
+    </w:lvl>
+    <w:lvl w:ilvl="3" w:tplc="04090001" w:tentative="1">
+      <w:start w:val="1"/>
+      <w:numFmt w:val="bullet"/>
+      <w:lvlText w:val=""/>
+      <w:lvlJc w:val="left"/>
+      <w:pPr>
+        <w:ind w:left="2880" w:hanging="360"/>
+      </w:pPr>
+      <w:rPr>
+        <w:rFonts w:ascii="Symbol" w:hAnsi="Symbol" w:hint="default"/>
+      </w:rPr>
+    </w:lvl>
+    <w:lvl w:ilvl="4" w:tplc="04090003" w:tentative="1">
+      <w:start w:val="1"/>
+      <w:numFmt w:val="bullet"/>
+      <w:lvlText w:val="o"/>
+      <w:lvlJc w:val="left"/>
+      <w:pPr>
+        <w:ind w:left="3600" w:hanging="360"/>
+      </w:pPr>
+      <w:rPr>
+        <w:rFonts w:ascii="Courier New" w:hAnsi="Courier New" w:hint="default"/>
+      </w:rPr>
+    </w:lvl>
+    <w:lvl w:ilvl="5" w:tplc="04090005" w:tentative="1">
+      <w:start w:val="1"/>
+      <w:numFmt w:val="bullet"/>
+      <w:lvlText w:val=""/>
+      <w:lvlJc w:val="left"/>
+      <w:pPr>
+        <w:ind w:left="4320" w:hanging="360"/>
+      </w:pPr>
+      <w:rPr>
+        <w:rFonts w:ascii="Wingdings" w:hAnsi="Wingdings" w:hint="default"/>
+      </w:rPr>
+    </w:lvl>
+    <w:lvl w:ilvl="6" w:tplc="04090001" w:tentative="1">
+      <w:start w:val="1"/>
+      <w:numFmt w:val="bullet"/>
+      <w:lvlText w:val=""/>
+      <w:lvlJc w:val="left"/>
+      <w:pPr>
+        <w:ind w:left="5040" w:hanging="360"/>
+      </w:pPr>
+      <w:rPr>
+        <w:rFonts w:ascii="Symbol" w:hAnsi="Symbol" w:hint="default"/>
+      </w:rPr>
+    </w:lvl>
+    <w:lvl w:ilvl="7" w:tplc="04090003" w:tentative="1">
+      <w:start w:val="1"/>
+      <w:numFmt w:val="bullet"/>
+      <w:lvlText w:val="o"/>
+      <w:lvlJc w:val="left"/>
+      <w:pPr>
+        <w:ind w:left="5760" w:hanging="360"/>
+      </w:pPr>
+      <w:rPr>
+        <w:rFonts w:ascii="Courier New" w:hAnsi="Courier New" w:hint="default"/>
+      </w:rPr>
+    </w:lvl>
+    <w:lvl w:ilvl="8" w:tplc="04090005" w:tentative="1">
+      <w:start w:val="1"/>
+      <w:numFmt w:val="bullet"/>
+      <w:lvlText w:val=""/>
+      <w:lvlJc w:val="left"/>
+      <w:pPr>
+        <w:ind w:left="6480" w:hanging="360"/>
+      </w:pPr>
+      <w:rPr>
+        <w:rFonts w:ascii="Wingdings" w:hAnsi="Wingdings" w:hint="default"/>
+      </w:rPr>
+    </w:lvl>
+  </w:abstractNum>
+  <w:abstractNum w:abstractNumId="4">
     <w:nsid w:val="65861E8D"/>
     <w:multiLevelType w:val="hybridMultilevel"/>
     <w:tmpl w:val="9F180C7E"/>
@@ -496,7 +1001,7 @@
       </w:rPr>
     </w:lvl>
   </w:abstractNum>
-  <w:abstractNum w:abstractNumId="2">
+  <w:abstractNum w:abstractNumId="5">
     <w:nsid w:val="7D5A4718"/>
     <w:multiLevelType w:val="hybridMultilevel"/>
     <w:tmpl w:val="60F8A408"/>
@@ -610,13 +1115,22 @@
     </w:lvl>
   </w:abstractNum>
   <w:num w:numId="1">
-    <w:abstractNumId w:val="2"/>
+    <w:abstractNumId w:val="5"/>
   </w:num>
   <w:num w:numId="2">
+    <w:abstractNumId w:val="1"/>
+  </w:num>
+  <w:num w:numId="3">
+    <w:abstractNumId w:val="4"/>
+  </w:num>
+  <w:num w:numId="4">
+    <w:abstractNumId w:val="3"/>
+  </w:num>
+  <w:num w:numId="5">
     <w:abstractNumId w:val="0"/>
   </w:num>
-  <w:num w:numId="3">
-    <w:abstractNumId w:val="1"/>
+  <w:num w:numId="6">
+    <w:abstractNumId w:val="2"/>
   </w:num>
 </w:numbering>
 </file>

</xml_diff>